<commit_message>
work order queries working
</commit_message>
<xml_diff>
--- a/sql-demo documentation.docx
+++ b/sql-demo documentation.docx
@@ -29,13 +29,7 @@
         <w:rPr>
           <w:rFonts w:ascii="Courier New" w:hAnsi="Courier New" w:cs="Courier New"/>
         </w:rPr>
-        <w:t xml:space="preserve">CD </w:t>
-      </w:r>
-      <w:r>
-        <w:rPr>
-          <w:rFonts w:ascii="Courier New" w:hAnsi="Courier New" w:cs="Courier New"/>
-        </w:rPr>
-        <w:t>C:\Users\andrew.dilley\development\sql-demo</w:t>
+        <w:t>CD C:\Users\andrew.dilley\development\sql-demo</w:t>
       </w:r>
     </w:p>
     <w:p>
@@ -346,6 +340,47 @@
         </w:rPr>
         <w:t>git push -u origin main</w:t>
       </w:r>
+    </w:p>
+    <w:p>
+      <w:pPr>
+        <w:rPr>
+          <w:rFonts w:ascii="Courier New" w:hAnsi="Courier New" w:cs="Courier New"/>
+        </w:rPr>
+      </w:pPr>
+    </w:p>
+    <w:p>
+      <w:pPr>
+        <w:rPr>
+          <w:rFonts w:ascii="Courier New" w:hAnsi="Courier New" w:cs="Courier New"/>
+        </w:rPr>
+      </w:pPr>
+    </w:p>
+    <w:p>
+      <w:pPr>
+        <w:rPr>
+          <w:rFonts w:ascii="Courier New" w:hAnsi="Courier New" w:cs="Courier New"/>
+        </w:rPr>
+      </w:pPr>
+      <w:r>
+        <w:rPr>
+          <w:rFonts w:ascii="Courier New" w:hAnsi="Courier New" w:cs="Courier New"/>
+        </w:rPr>
+        <w:t>March 7</w:t>
+      </w:r>
+    </w:p>
+    <w:p>
+      <w:pPr>
+        <w:rPr>
+          <w:rFonts w:ascii="Courier New" w:hAnsi="Courier New" w:cs="Courier New"/>
+        </w:rPr>
+      </w:pPr>
+    </w:p>
+    <w:p>
+      <w:pPr>
+        <w:rPr>
+          <w:rFonts w:ascii="Courier New" w:hAnsi="Courier New" w:cs="Courier New"/>
+        </w:rPr>
+      </w:pPr>
     </w:p>
     <w:sectPr>
       <w:headerReference w:type="even" r:id="rId7"/>
@@ -1733,7 +1768,7 @@
 </file>
 
 <file path=customXml/itemProps1.xml><?xml version="1.0" encoding="utf-8"?>
-<ds:datastoreItem xmlns:ds="http://schemas.openxmlformats.org/officeDocument/2006/customXml" ds:itemID="{CA2BC311-94EB-40DF-8653-8F55DC97A1CF}">
+<ds:datastoreItem xmlns:ds="http://schemas.openxmlformats.org/officeDocument/2006/customXml" ds:itemID="{DF7AB3F4-42A8-4436-8433-56529731E34E}">
   <ds:schemaRefs>
     <ds:schemaRef ds:uri="http://www.w3.org/2001/XMLSchema"/>
   </ds:schemaRefs>

</xml_diff>

<commit_message>
first success with visualiations
</commit_message>
<xml_diff>
--- a/sql-demo documentation.docx
+++ b/sql-demo documentation.docx
@@ -1203,7 +1203,7 @@
     </w:p>
     <w:p>
       <w:pPr>
-        <w:pStyle w:val="Heading2"/>
+        <w:pStyle w:val="Heading1"/>
       </w:pPr>
       <w:r>
         <w:t>March 21</w:t>
@@ -1289,6 +1289,7 @@
         <w:rPr>
           <w:noProof/>
         </w:rPr>
+        <w:lastRenderedPageBreak/>
         <w:drawing>
           <wp:inline distT="0" distB="0" distL="0" distR="0" wp14:anchorId="1BB9F68F" wp14:editId="74AE793B">
             <wp:extent cx="5731510" cy="4497070"/>
@@ -1339,14 +1340,425 @@
           <w:rFonts w:ascii="Courier New" w:hAnsi="Courier New" w:cs="Courier New"/>
         </w:rPr>
       </w:pPr>
+      <w:hyperlink r:id="rId11" w:history="1">
+        <w:r>
+          <w:rPr>
+            <w:rStyle w:val="Hyperlink"/>
+            <w:rFonts w:ascii="Courier New" w:hAnsi="Courier New" w:cs="Courier New"/>
+          </w:rPr>
+          <w:t>https://chatgpt.com/share/67dd09ad-915c-800d-9837-b7d1a318095b</w:t>
+        </w:r>
+      </w:hyperlink>
+    </w:p>
+    <w:p>
+      <w:pPr>
+        <w:rPr>
+          <w:rFonts w:ascii="Courier New" w:hAnsi="Courier New" w:cs="Courier New"/>
+        </w:rPr>
+      </w:pPr>
+    </w:p>
+    <w:p>
+      <w:pPr>
+        <w:rPr>
+          <w:rFonts w:ascii="Courier New" w:hAnsi="Courier New" w:cs="Courier New"/>
+        </w:rPr>
+      </w:pPr>
+    </w:p>
+    <w:p>
+      <w:pPr>
+        <w:pStyle w:val="Heading2"/>
+      </w:pPr>
+      <w:r>
+        <w:t>Specific join instructions</w:t>
+      </w:r>
+    </w:p>
+    <w:p/>
+    <w:p>
+      <w:pPr>
+        <w:rPr>
+          <w:rFonts w:ascii="Courier New" w:hAnsi="Courier New" w:cs="Courier New"/>
+        </w:rPr>
+      </w:pPr>
+      <w:r>
+        <w:rPr>
+          <w:rFonts w:ascii="Courier New" w:hAnsi="Courier New" w:cs="Courier New"/>
+        </w:rPr>
+        <w:t xml:space="preserve">git </w:t>
+      </w:r>
+      <w:r>
+        <w:rPr>
+          <w:rFonts w:ascii="Courier New" w:hAnsi="Courier New" w:cs="Courier New"/>
+        </w:rPr>
+        <w:t>add .</w:t>
+      </w:r>
+    </w:p>
+    <w:p>
+      <w:pPr>
+        <w:rPr>
+          <w:rFonts w:ascii="Courier New" w:hAnsi="Courier New" w:cs="Courier New"/>
+        </w:rPr>
+      </w:pPr>
+      <w:r>
+        <w:rPr>
+          <w:rFonts w:ascii="Courier New" w:hAnsi="Courier New" w:cs="Courier New"/>
+        </w:rPr>
+        <w:t>git commit -m "</w:t>
+      </w:r>
+      <w:r>
+        <w:rPr>
+          <w:rFonts w:ascii="Courier New" w:hAnsi="Courier New" w:cs="Courier New"/>
+        </w:rPr>
+        <w:t>specific join instructions</w:t>
+      </w:r>
+      <w:r>
+        <w:rPr>
+          <w:rFonts w:ascii="Courier New" w:hAnsi="Courier New" w:cs="Courier New"/>
+        </w:rPr>
+        <w:t>"</w:t>
+      </w:r>
+    </w:p>
+    <w:p>
+      <w:pPr>
+        <w:rPr>
+          <w:rFonts w:ascii="Courier New" w:hAnsi="Courier New" w:cs="Courier New"/>
+        </w:rPr>
+      </w:pPr>
+      <w:r>
+        <w:rPr>
+          <w:rFonts w:ascii="Courier New" w:hAnsi="Courier New" w:cs="Courier New"/>
+        </w:rPr>
+        <w:t>git status</w:t>
+      </w:r>
+    </w:p>
+    <w:p>
+      <w:pPr>
+        <w:rPr>
+          <w:rFonts w:ascii="Courier New" w:hAnsi="Courier New" w:cs="Courier New"/>
+        </w:rPr>
+      </w:pPr>
+      <w:r>
+        <w:rPr>
+          <w:rFonts w:ascii="Courier New" w:hAnsi="Courier New" w:cs="Courier New"/>
+        </w:rPr>
+        <w:t>git push -u origin main</w:t>
+      </w:r>
+    </w:p>
+    <w:p/>
+    <w:p>
+      <w:pPr>
+        <w:rPr>
+          <w:rFonts w:ascii="Courier New" w:hAnsi="Courier New" w:cs="Courier New"/>
+        </w:rPr>
+      </w:pPr>
+    </w:p>
+    <w:p>
+      <w:pPr>
+        <w:rPr>
+          <w:rFonts w:ascii="Courier New" w:hAnsi="Courier New" w:cs="Courier New"/>
+        </w:rPr>
+      </w:pPr>
+    </w:p>
+    <w:p>
+      <w:pPr>
+        <w:rPr>
+          <w:rFonts w:ascii="Courier New" w:hAnsi="Courier New" w:cs="Courier New"/>
+        </w:rPr>
+      </w:pPr>
+    </w:p>
+    <w:p>
+      <w:pPr>
+        <w:pStyle w:val="Heading2"/>
+      </w:pPr>
+      <w:r>
+        <w:lastRenderedPageBreak/>
+        <w:t>Adding visualisation</w:t>
+      </w:r>
+      <w:r>
+        <w:t xml:space="preserve"> option</w:t>
+      </w:r>
+    </w:p>
+    <w:p/>
+    <w:p>
+      <w:pPr>
+        <w:rPr>
+          <w:rFonts w:ascii="Consolas" w:hAnsi="Consolas"/>
+        </w:rPr>
+      </w:pPr>
+      <w:r>
+        <w:t>This works:</w:t>
+      </w:r>
+      <w:r>
+        <w:br/>
+      </w:r>
+      <w:r>
+        <w:br/>
+      </w:r>
+      <w:r>
+        <w:rPr>
+          <w:rFonts w:ascii="Consolas" w:hAnsi="Consolas"/>
+        </w:rPr>
+        <w:t>how many work orders were there in June 2023, July 2023 and August 2023</w:t>
+      </w:r>
+    </w:p>
+    <w:p>
+      <w:pPr>
+        <w:rPr>
+          <w:rFonts w:ascii="Courier New" w:hAnsi="Courier New" w:cs="Courier New"/>
+        </w:rPr>
+      </w:pPr>
+    </w:p>
+    <w:p>
+      <w:pPr>
+        <w:rPr>
+          <w:rFonts w:ascii="Courier New" w:hAnsi="Courier New" w:cs="Courier New"/>
+        </w:rPr>
+      </w:pPr>
+      <w:r>
+        <w:rPr>
+          <w:noProof/>
+        </w:rPr>
+        <w:drawing>
+          <wp:inline distT="0" distB="0" distL="0" distR="0" wp14:anchorId="2E7AA88D" wp14:editId="22807463">
+            <wp:extent cx="5731510" cy="5347970"/>
+            <wp:effectExtent l="0" t="0" r="2540" b="5080"/>
+            <wp:docPr id="1197092429" name="Picture 1" descr="A screenshot of a computer screen&#10;&#10;AI-generated content may be incorrect."/>
+            <wp:cNvGraphicFramePr>
+              <a:graphicFrameLocks xmlns:a="http://schemas.openxmlformats.org/drawingml/2006/main" noChangeAspect="1"/>
+            </wp:cNvGraphicFramePr>
+            <a:graphic xmlns:a="http://schemas.openxmlformats.org/drawingml/2006/main">
+              <a:graphicData uri="http://schemas.openxmlformats.org/drawingml/2006/picture">
+                <pic:pic xmlns:pic="http://schemas.openxmlformats.org/drawingml/2006/picture">
+                  <pic:nvPicPr>
+                    <pic:cNvPr id="1197092429" name="Picture 1" descr="A screenshot of a computer screen&#10;&#10;AI-generated content may be incorrect."/>
+                    <pic:cNvPicPr/>
+                  </pic:nvPicPr>
+                  <pic:blipFill>
+                    <a:blip r:embed="rId12"/>
+                    <a:stretch>
+                      <a:fillRect/>
+                    </a:stretch>
+                  </pic:blipFill>
+                  <pic:spPr>
+                    <a:xfrm>
+                      <a:off x="0" y="0"/>
+                      <a:ext cx="5731510" cy="5347970"/>
+                    </a:xfrm>
+                    <a:prstGeom prst="rect">
+                      <a:avLst/>
+                    </a:prstGeom>
+                  </pic:spPr>
+                </pic:pic>
+              </a:graphicData>
+            </a:graphic>
+          </wp:inline>
+        </w:drawing>
+      </w:r>
+    </w:p>
+    <w:p>
+      <w:pPr>
+        <w:rPr>
+          <w:rFonts w:ascii="Courier New" w:hAnsi="Courier New" w:cs="Courier New"/>
+        </w:rPr>
+      </w:pPr>
+    </w:p>
+    <w:p>
+      <w:r>
+        <w:br/>
+        <w:t>Note: apart from the September data</w:t>
+      </w:r>
+    </w:p>
+    <w:p>
+      <w:pPr>
+        <w:rPr>
+          <w:rFonts w:ascii="Courier New" w:hAnsi="Courier New" w:cs="Courier New"/>
+        </w:rPr>
+      </w:pPr>
+    </w:p>
+    <w:p>
+      <w:pPr>
+        <w:pStyle w:val="NoSpacing"/>
+      </w:pPr>
+      <w:r>
+        <w:t>This doesn’t:</w:t>
+      </w:r>
+    </w:p>
+    <w:p>
+      <w:pPr>
+        <w:rPr>
+          <w:rFonts w:ascii="Consolas" w:hAnsi="Consolas"/>
+        </w:rPr>
+      </w:pPr>
+    </w:p>
+    <w:p>
+      <w:pPr>
+        <w:rPr>
+          <w:rFonts w:ascii="Consolas" w:hAnsi="Consolas"/>
+        </w:rPr>
+      </w:pPr>
+      <w:r>
+        <w:rPr>
+          <w:rFonts w:ascii="Consolas" w:hAnsi="Consolas"/>
+        </w:rPr>
+        <w:t>on a monthly basis, how many work orders were there in 2022, 2023 and 2024</w:t>
+      </w:r>
+    </w:p>
+    <w:p>
+      <w:pPr>
+        <w:rPr>
+          <w:rFonts w:ascii="Courier New" w:hAnsi="Courier New" w:cs="Courier New"/>
+        </w:rPr>
+      </w:pPr>
+    </w:p>
+    <w:p>
+      <w:pPr>
+        <w:pStyle w:val="NoSpacing"/>
+      </w:pPr>
+      <w:r>
+        <w:lastRenderedPageBreak/>
+        <w:t>Note: c</w:t>
+      </w:r>
+      <w:r>
+        <w:t>oding ch</w:t>
+      </w:r>
+      <w:r>
+        <w:t>an</w:t>
+      </w:r>
+      <w:r>
+        <w:t>ges made, but no difference</w:t>
+      </w:r>
+    </w:p>
+    <w:p>
+      <w:pPr>
+        <w:rPr>
+          <w:rFonts w:ascii="Courier New" w:hAnsi="Courier New" w:cs="Courier New"/>
+        </w:rPr>
+      </w:pPr>
+    </w:p>
+    <w:p>
+      <w:pPr>
+        <w:rPr>
+          <w:rFonts w:ascii="Courier New" w:hAnsi="Courier New" w:cs="Courier New"/>
+        </w:rPr>
+      </w:pPr>
+      <w:r>
+        <w:rPr>
+          <w:noProof/>
+        </w:rPr>
+        <w:drawing>
+          <wp:inline distT="0" distB="0" distL="0" distR="0" wp14:anchorId="3F0DC3CF" wp14:editId="7AB3050D">
+            <wp:extent cx="5731510" cy="4320540"/>
+            <wp:effectExtent l="0" t="0" r="2540" b="3810"/>
+            <wp:docPr id="1348889922" name="Picture 1" descr="A screenshot of a computer&#10;&#10;AI-generated content may be incorrect."/>
+            <wp:cNvGraphicFramePr>
+              <a:graphicFrameLocks xmlns:a="http://schemas.openxmlformats.org/drawingml/2006/main" noChangeAspect="1"/>
+            </wp:cNvGraphicFramePr>
+            <a:graphic xmlns:a="http://schemas.openxmlformats.org/drawingml/2006/main">
+              <a:graphicData uri="http://schemas.openxmlformats.org/drawingml/2006/picture">
+                <pic:pic xmlns:pic="http://schemas.openxmlformats.org/drawingml/2006/picture">
+                  <pic:nvPicPr>
+                    <pic:cNvPr id="1348889922" name="Picture 1" descr="A screenshot of a computer&#10;&#10;AI-generated content may be incorrect."/>
+                    <pic:cNvPicPr/>
+                  </pic:nvPicPr>
+                  <pic:blipFill>
+                    <a:blip r:embed="rId13"/>
+                    <a:stretch>
+                      <a:fillRect/>
+                    </a:stretch>
+                  </pic:blipFill>
+                  <pic:spPr>
+                    <a:xfrm>
+                      <a:off x="0" y="0"/>
+                      <a:ext cx="5731510" cy="4320540"/>
+                    </a:xfrm>
+                    <a:prstGeom prst="rect">
+                      <a:avLst/>
+                    </a:prstGeom>
+                  </pic:spPr>
+                </pic:pic>
+              </a:graphicData>
+            </a:graphic>
+          </wp:inline>
+        </w:drawing>
+      </w:r>
+    </w:p>
+    <w:p>
+      <w:pPr>
+        <w:rPr>
+          <w:rFonts w:ascii="Courier New" w:hAnsi="Courier New" w:cs="Courier New"/>
+        </w:rPr>
+      </w:pPr>
+    </w:p>
+    <w:p>
+      <w:r>
+        <w:rPr>
+          <w:rFonts w:ascii="Times New Roman" w:hAnsi="Times New Roman" w:cs="Times New Roman"/>
+          <w:highlight w:val="yellow"/>
+        </w:rPr>
+        <w:t>!</w:t>
+      </w:r>
+      <w:r>
+        <w:rPr>
+          <w:highlight w:val="yellow"/>
+        </w:rPr>
+        <w:t xml:space="preserve"> idea for enhancement – spinner to indicate processing</w:t>
+      </w:r>
+    </w:p>
+    <w:p>
+      <w:pPr>
+        <w:rPr>
+          <w:rFonts w:ascii="Courier New" w:hAnsi="Courier New" w:cs="Courier New"/>
+        </w:rPr>
+      </w:pPr>
+    </w:p>
+    <w:p>
+      <w:pPr>
+        <w:rPr>
+          <w:rFonts w:ascii="Courier New" w:hAnsi="Courier New" w:cs="Courier New"/>
+        </w:rPr>
+      </w:pPr>
+    </w:p>
+    <w:p>
+      <w:pPr>
+        <w:rPr>
+          <w:rFonts w:ascii="Courier New" w:hAnsi="Courier New" w:cs="Courier New"/>
+        </w:rPr>
+      </w:pPr>
+    </w:p>
+    <w:p>
+      <w:pPr>
+        <w:rPr>
+          <w:rFonts w:ascii="Courier New" w:hAnsi="Courier New" w:cs="Courier New"/>
+        </w:rPr>
+      </w:pPr>
+    </w:p>
+    <w:p>
+      <w:pPr>
+        <w:rPr>
+          <w:rFonts w:ascii="Courier New" w:hAnsi="Courier New" w:cs="Courier New"/>
+        </w:rPr>
+      </w:pPr>
+    </w:p>
+    <w:p>
+      <w:pPr>
+        <w:rPr>
+          <w:rFonts w:ascii="Courier New" w:hAnsi="Courier New" w:cs="Courier New"/>
+        </w:rPr>
+      </w:pPr>
+    </w:p>
+    <w:p>
+      <w:pPr>
+        <w:rPr>
+          <w:rFonts w:ascii="Courier New" w:hAnsi="Courier New" w:cs="Courier New"/>
+        </w:rPr>
+      </w:pPr>
     </w:p>
     <w:sectPr>
-      <w:headerReference w:type="even" r:id="rId11"/>
-      <w:headerReference w:type="default" r:id="rId12"/>
-      <w:footerReference w:type="even" r:id="rId13"/>
-      <w:footerReference w:type="default" r:id="rId14"/>
-      <w:headerReference w:type="first" r:id="rId15"/>
-      <w:footerReference w:type="first" r:id="rId16"/>
+      <w:headerReference w:type="even" r:id="rId14"/>
+      <w:headerReference w:type="default" r:id="rId15"/>
+      <w:footerReference w:type="even" r:id="rId16"/>
+      <w:footerReference w:type="default" r:id="rId17"/>
+      <w:headerReference w:type="first" r:id="rId18"/>
+      <w:footerReference w:type="first" r:id="rId19"/>
       <w:pgSz w:w="11906" w:h="16838"/>
       <w:pgMar w:top="1440" w:right="1440" w:bottom="1440" w:left="1440" w:header="708" w:footer="708" w:gutter="0"/>
       <w:cols w:space="708"/>
@@ -1864,7 +2276,7 @@
   <w:style w:type="paragraph" w:default="1" w:styleId="Normal">
     <w:name w:val="Normal"/>
     <w:qFormat/>
-    <w:rsid w:val="007F1D6B"/>
+    <w:rsid w:val="00EB2F01"/>
   </w:style>
   <w:style w:type="paragraph" w:styleId="Heading1">
     <w:name w:val="heading 1"/>
@@ -2446,6 +2858,15 @@
       <w:color w:val="605E5C"/>
       <w:shd w:val="clear" w:color="auto" w:fill="E1DFDD"/>
     </w:rPr>
+  </w:style>
+  <w:style w:type="paragraph" w:styleId="NoSpacing">
+    <w:name w:val="No Spacing"/>
+    <w:uiPriority w:val="1"/>
+    <w:qFormat/>
+    <w:rsid w:val="006047CA"/>
+    <w:pPr>
+      <w:spacing w:after="0" w:line="240" w:lineRule="auto"/>
+    </w:pPr>
   </w:style>
 </w:styles>
 </file>
@@ -2749,7 +3170,7 @@
 </file>
 
 <file path=customXml/itemProps1.xml><?xml version="1.0" encoding="utf-8"?>
-<ds:datastoreItem xmlns:ds="http://schemas.openxmlformats.org/officeDocument/2006/customXml" ds:itemID="{DF0446E6-E2A6-45A7-922A-2E20FC6FB447}">
+<ds:datastoreItem xmlns:ds="http://schemas.openxmlformats.org/officeDocument/2006/customXml" ds:itemID="{240330F8-7B1A-4AE6-9D22-88F2A388D52A}">
   <ds:schemaRefs>
     <ds:schemaRef ds:uri="http://www.w3.org/2001/XMLSchema"/>
   </ds:schemaRefs>

</xml_diff>

<commit_message>
multi coloured bar charts
</commit_message>
<xml_diff>
--- a/sql-demo documentation.docx
+++ b/sql-demo documentation.docx
@@ -1726,24 +1726,1312 @@
     </w:p>
     <w:p>
       <w:pPr>
-        <w:rPr>
-          <w:rFonts w:ascii="Courier New" w:hAnsi="Courier New" w:cs="Courier New"/>
-        </w:rPr>
-      </w:pPr>
-    </w:p>
-    <w:p>
-      <w:pPr>
-        <w:rPr>
-          <w:rFonts w:ascii="Courier New" w:hAnsi="Courier New" w:cs="Courier New"/>
-        </w:rPr>
-      </w:pPr>
-    </w:p>
-    <w:p>
-      <w:pPr>
-        <w:rPr>
-          <w:rFonts w:ascii="Courier New" w:hAnsi="Courier New" w:cs="Courier New"/>
-        </w:rPr>
-      </w:pPr>
+        <w:pStyle w:val="Heading2"/>
+      </w:pPr>
+      <w:r>
+        <w:t>First success with visualisation</w:t>
+      </w:r>
+    </w:p>
+    <w:p/>
+    <w:p>
+      <w:pPr>
+        <w:rPr>
+          <w:rFonts w:ascii="Courier New" w:hAnsi="Courier New" w:cs="Courier New"/>
+        </w:rPr>
+      </w:pPr>
+      <w:r>
+        <w:rPr>
+          <w:rFonts w:ascii="Courier New" w:hAnsi="Courier New" w:cs="Courier New"/>
+        </w:rPr>
+        <w:t xml:space="preserve">git </w:t>
+      </w:r>
+      <w:r>
+        <w:rPr>
+          <w:rFonts w:ascii="Courier New" w:hAnsi="Courier New" w:cs="Courier New"/>
+        </w:rPr>
+        <w:t>add .</w:t>
+      </w:r>
+    </w:p>
+    <w:p>
+      <w:pPr>
+        <w:rPr>
+          <w:rFonts w:ascii="Courier New" w:hAnsi="Courier New" w:cs="Courier New"/>
+        </w:rPr>
+      </w:pPr>
+      <w:r>
+        <w:rPr>
+          <w:rFonts w:ascii="Courier New" w:hAnsi="Courier New" w:cs="Courier New"/>
+        </w:rPr>
+        <w:t>git commit -m "</w:t>
+      </w:r>
+      <w:r>
+        <w:rPr>
+          <w:rFonts w:ascii="Courier New" w:hAnsi="Courier New" w:cs="Courier New"/>
+        </w:rPr>
+        <w:t>first success with visualiations</w:t>
+      </w:r>
+      <w:r>
+        <w:rPr>
+          <w:rFonts w:ascii="Courier New" w:hAnsi="Courier New" w:cs="Courier New"/>
+        </w:rPr>
+        <w:t>"</w:t>
+      </w:r>
+    </w:p>
+    <w:p>
+      <w:pPr>
+        <w:rPr>
+          <w:rFonts w:ascii="Courier New" w:hAnsi="Courier New" w:cs="Courier New"/>
+        </w:rPr>
+      </w:pPr>
+      <w:r>
+        <w:rPr>
+          <w:rFonts w:ascii="Courier New" w:hAnsi="Courier New" w:cs="Courier New"/>
+        </w:rPr>
+        <w:t>git status</w:t>
+      </w:r>
+    </w:p>
+    <w:p>
+      <w:pPr>
+        <w:rPr>
+          <w:rFonts w:ascii="Courier New" w:hAnsi="Courier New" w:cs="Courier New"/>
+        </w:rPr>
+      </w:pPr>
+      <w:r>
+        <w:rPr>
+          <w:rFonts w:ascii="Courier New" w:hAnsi="Courier New" w:cs="Courier New"/>
+        </w:rPr>
+        <w:t>git push -u origin main</w:t>
+      </w:r>
+    </w:p>
+    <w:p>
+      <w:pPr>
+        <w:rPr>
+          <w:rFonts w:ascii="Courier New" w:hAnsi="Courier New" w:cs="Courier New"/>
+        </w:rPr>
+      </w:pPr>
+    </w:p>
+    <w:p>
+      <w:pPr>
+        <w:rPr>
+          <w:rFonts w:ascii="Courier New" w:hAnsi="Courier New" w:cs="Courier New"/>
+        </w:rPr>
+      </w:pPr>
+    </w:p>
+    <w:p>
+      <w:pPr>
+        <w:rPr>
+          <w:rFonts w:ascii="Courier New" w:hAnsi="Courier New" w:cs="Courier New"/>
+        </w:rPr>
+      </w:pPr>
+    </w:p>
+    <w:p>
+      <w:pPr>
+        <w:rPr>
+          <w:rFonts w:ascii="Courier New" w:hAnsi="Courier New" w:cs="Courier New"/>
+        </w:rPr>
+      </w:pPr>
+      <w:r>
+        <w:rPr>
+          <w:rFonts w:ascii="Courier New" w:hAnsi="Courier New" w:cs="Courier New"/>
+        </w:rPr>
+        <w:lastRenderedPageBreak/>
+        <w:t>March 24</w:t>
+      </w:r>
+    </w:p>
+    <w:p>
+      <w:pPr>
+        <w:rPr>
+          <w:rFonts w:ascii="Courier New" w:hAnsi="Courier New" w:cs="Courier New"/>
+        </w:rPr>
+      </w:pPr>
+    </w:p>
+    <w:p>
+      <w:pPr>
+        <w:rPr>
+          <w:rFonts w:ascii="Courier New" w:hAnsi="Courier New" w:cs="Courier New"/>
+        </w:rPr>
+      </w:pPr>
+      <w:r>
+        <w:rPr>
+          <w:rFonts w:ascii="Courier New" w:hAnsi="Courier New" w:cs="Courier New"/>
+          <w:b/>
+          <w:bCs/>
+        </w:rPr>
+        <w:t>Final Answer:</w:t>
+      </w:r>
+      <w:r>
+        <w:rPr>
+          <w:rFonts w:ascii="Courier New" w:hAnsi="Courier New" w:cs="Courier New"/>
+        </w:rPr>
+        <w:br/>
+        <w:t>The top 5 assets in terms of the number of work orders are: 1. **Asset Number:** 23230 - **Description:** Corporate - Warrnambool Depot - **Number of Work Orders:** 451 2. **Asset Number:** 23257 - **Description:** Warrnambool - Pertobe Rd SPS - **Number of Work Orders:** 426 3. **Asset Number:** 23254 - **Description:** Warrnambool - Morriss Rd SPS - **Number of Work Orders:** 370 4. **Asset Number:** 23242 - **Description:** Warrnambool - Dickson St SPS - **Number of Work Orders:** 352 5. **Asset Number:** 107024 - **Description:** Corporate - Portland Depot - Wyatt St (at Storage) - **Number of Work Orders:** 315</w:t>
+      </w:r>
+    </w:p>
+    <w:p>
+      <w:pPr>
+        <w:rPr>
+          <w:rFonts w:ascii="Courier New" w:hAnsi="Courier New" w:cs="Courier New"/>
+        </w:rPr>
+      </w:pPr>
+    </w:p>
+    <w:p>
+      <w:pPr>
+        <w:rPr>
+          <w:rFonts w:ascii="Courier New" w:hAnsi="Courier New" w:cs="Courier New"/>
+        </w:rPr>
+      </w:pPr>
+      <w:r>
+        <w:rPr>
+          <w:rFonts w:ascii="Courier New" w:hAnsi="Courier New" w:cs="Courier New"/>
+        </w:rPr>
+        <w:t>for asset number 23230 please give the number of work orders for June 2023, July 2023 and August 2023</w:t>
+      </w:r>
+    </w:p>
+    <w:p>
+      <w:pPr>
+        <w:rPr>
+          <w:rFonts w:ascii="Courier New" w:hAnsi="Courier New" w:cs="Courier New"/>
+        </w:rPr>
+      </w:pPr>
+    </w:p>
+    <w:p>
+      <w:pPr>
+        <w:rPr>
+          <w:rFonts w:ascii="Courier New" w:hAnsi="Courier New" w:cs="Courier New"/>
+        </w:rPr>
+      </w:pPr>
+      <w:r>
+        <w:rPr>
+          <w:rFonts w:ascii="Courier New" w:hAnsi="Courier New" w:cs="Courier New"/>
+          <w:b/>
+          <w:bCs/>
+        </w:rPr>
+        <w:t>Final Answer:</w:t>
+      </w:r>
+      <w:r>
+        <w:rPr>
+          <w:rFonts w:ascii="Courier New" w:hAnsi="Courier New" w:cs="Courier New"/>
+        </w:rPr>
+        <w:br/>
+        <w:t>For asset number 23230, the number of work orders in the specified months are as follows: - June 2023: 7 work orders - July 2023: 5 work orders - August 2023: 14 work orders</w:t>
+      </w:r>
+    </w:p>
+    <w:p>
+      <w:pPr>
+        <w:rPr>
+          <w:rFonts w:ascii="Courier New" w:hAnsi="Courier New" w:cs="Courier New"/>
+        </w:rPr>
+      </w:pPr>
+    </w:p>
+    <w:p>
+      <w:pPr>
+        <w:rPr>
+          <w:rFonts w:ascii="Courier New" w:hAnsi="Courier New" w:cs="Courier New"/>
+        </w:rPr>
+      </w:pPr>
+      <w:r>
+        <w:rPr>
+          <w:rFonts w:ascii="Courier New" w:hAnsi="Courier New" w:cs="Courier New"/>
+        </w:rPr>
+        <w:t>for asset number 23230 please give the number of work orders for June 2023, July 2023 and August 2023</w:t>
+      </w:r>
+    </w:p>
+    <w:p>
+      <w:pPr>
+        <w:rPr>
+          <w:rFonts w:ascii="Courier New" w:hAnsi="Courier New" w:cs="Courier New"/>
+        </w:rPr>
+      </w:pPr>
+    </w:p>
+    <w:p>
+      <w:pPr>
+        <w:rPr>
+          <w:rFonts w:ascii="Courier New" w:hAnsi="Courier New" w:cs="Courier New"/>
+        </w:rPr>
+      </w:pPr>
+      <w:r>
+        <w:rPr>
+          <w:rFonts w:ascii="Courier New" w:hAnsi="Courier New" w:cs="Courier New"/>
+        </w:rPr>
+        <w:t>and</w:t>
+      </w:r>
+    </w:p>
+    <w:p>
+      <w:pPr>
+        <w:rPr>
+          <w:rFonts w:ascii="Courier New" w:hAnsi="Courier New" w:cs="Courier New"/>
+        </w:rPr>
+      </w:pPr>
+    </w:p>
+    <w:p>
+      <w:pPr>
+        <w:rPr>
+          <w:rFonts w:ascii="Courier New" w:hAnsi="Courier New" w:cs="Courier New"/>
+        </w:rPr>
+      </w:pPr>
+      <w:r>
+        <w:rPr>
+          <w:rFonts w:ascii="Courier New" w:hAnsi="Courier New" w:cs="Courier New"/>
+        </w:rPr>
+        <w:t>for asset number 23243 please give the number of work orders for June 2023, July 2023 and August 2023</w:t>
+      </w:r>
+    </w:p>
+    <w:p>
+      <w:pPr>
+        <w:rPr>
+          <w:rFonts w:ascii="Courier New" w:hAnsi="Courier New" w:cs="Courier New"/>
+        </w:rPr>
+      </w:pPr>
+    </w:p>
+    <w:p>
+      <w:pPr>
+        <w:rPr>
+          <w:rFonts w:ascii="Courier New" w:hAnsi="Courier New" w:cs="Courier New"/>
+        </w:rPr>
+      </w:pPr>
+      <w:r>
+        <w:rPr>
+          <w:rFonts w:ascii="Courier New" w:hAnsi="Courier New" w:cs="Courier New"/>
+        </w:rPr>
+        <w:t>in a table with work orders for each asset in the rows and months in the columns</w:t>
+      </w:r>
+    </w:p>
+    <w:p>
+      <w:pPr>
+        <w:rPr>
+          <w:rFonts w:ascii="Courier New" w:hAnsi="Courier New" w:cs="Courier New"/>
+        </w:rPr>
+      </w:pPr>
+    </w:p>
+    <w:p>
+      <w:pPr>
+        <w:rPr>
+          <w:rFonts w:ascii="Courier New" w:hAnsi="Courier New" w:cs="Courier New"/>
+        </w:rPr>
+      </w:pPr>
+      <w:r>
+        <w:rPr>
+          <w:rFonts w:ascii="Courier New" w:hAnsi="Courier New" w:cs="Courier New"/>
+          <w:b/>
+          <w:bCs/>
+        </w:rPr>
+        <w:t>Final Answer:</w:t>
+      </w:r>
+      <w:r>
+        <w:rPr>
+          <w:rFonts w:ascii="Courier New" w:hAnsi="Courier New" w:cs="Courier New"/>
+        </w:rPr>
+        <w:br/>
+        <w:t>Here is the table showing the number of work orders for the specified assets across June 2023, July 2023, and August 2023: | Asset Number | June 2023 | July 2023 | August 2023 | |--------------|-----------|------------|--------------| | 23230 | 7 | 5 | 14 | | 23243 | 2 | 0 | 5 |</w:t>
+      </w:r>
+    </w:p>
+    <w:p>
+      <w:pPr>
+        <w:rPr>
+          <w:rFonts w:ascii="Courier New" w:hAnsi="Courier New" w:cs="Courier New"/>
+        </w:rPr>
+      </w:pPr>
+    </w:p>
+    <w:p>
+      <w:pPr>
+        <w:rPr>
+          <w:rFonts w:ascii="Courier New" w:hAnsi="Courier New" w:cs="Courier New"/>
+        </w:rPr>
+      </w:pPr>
+    </w:p>
+    <w:p>
+      <w:pPr>
+        <w:rPr>
+          <w:rFonts w:ascii="Courier New" w:hAnsi="Courier New" w:cs="Courier New"/>
+        </w:rPr>
+      </w:pPr>
+    </w:p>
+    <w:p>
+      <w:pPr>
+        <w:rPr>
+          <w:rFonts w:ascii="Courier New" w:hAnsi="Courier New" w:cs="Courier New"/>
+        </w:rPr>
+      </w:pPr>
+    </w:p>
+    <w:p>
+      <w:pPr>
+        <w:rPr>
+          <w:rFonts w:ascii="Courier New" w:hAnsi="Courier New" w:cs="Courier New"/>
+        </w:rPr>
+      </w:pPr>
+    </w:p>
+    <w:p>
+      <w:pPr>
+        <w:rPr>
+          <w:rFonts w:ascii="Courier New" w:hAnsi="Courier New" w:cs="Courier New"/>
+        </w:rPr>
+      </w:pPr>
+      <w:r>
+        <w:rPr>
+          <w:rFonts w:ascii="Courier New" w:hAnsi="Courier New" w:cs="Courier New"/>
+        </w:rPr>
+        <w:t>- For asset number **23230**, there were **7** work orders in June, **5** in July, and **14** in August. - For asset number **23243**, there were **2** work orders in June, **0** in July, and **5** in August.</w:t>
+      </w:r>
+    </w:p>
+    <w:p>
+      <w:pPr>
+        <w:rPr>
+          <w:rFonts w:ascii="Courier New" w:hAnsi="Courier New" w:cs="Courier New"/>
+        </w:rPr>
+      </w:pPr>
+    </w:p>
+    <w:p>
+      <w:pPr>
+        <w:rPr>
+          <w:rFonts w:ascii="Consolas" w:hAnsi="Consolas"/>
+        </w:rPr>
+      </w:pPr>
+      <w:r>
+        <w:rPr>
+          <w:rFonts w:ascii="Consolas" w:hAnsi="Consolas"/>
+        </w:rPr>
+        <w:t>how many work orders were there</w:t>
+      </w:r>
+      <w:r>
+        <w:rPr>
+          <w:rFonts w:ascii="Consolas" w:hAnsi="Consolas"/>
+        </w:rPr>
+        <w:t xml:space="preserve"> </w:t>
+      </w:r>
+      <w:r>
+        <w:rPr>
+          <w:rFonts w:ascii="Consolas" w:hAnsi="Consolas"/>
+        </w:rPr>
+        <w:t>f</w:t>
+      </w:r>
+      <w:r>
+        <w:rPr>
+          <w:rFonts w:ascii="Consolas" w:hAnsi="Consolas"/>
+        </w:rPr>
+        <w:t>or asset number 23230</w:t>
+      </w:r>
+      <w:r>
+        <w:rPr>
+          <w:rFonts w:ascii="Consolas" w:hAnsi="Consolas"/>
+        </w:rPr>
+        <w:t xml:space="preserve"> in June 2023, July 2023 and August 2023</w:t>
+      </w:r>
+    </w:p>
+    <w:p>
+      <w:pPr>
+        <w:rPr>
+          <w:rFonts w:ascii="Courier New" w:hAnsi="Courier New" w:cs="Courier New"/>
+        </w:rPr>
+      </w:pPr>
+    </w:p>
+    <w:p>
+      <w:pPr>
+        <w:rPr>
+          <w:rFonts w:ascii="Courier New" w:hAnsi="Courier New" w:cs="Courier New"/>
+        </w:rPr>
+      </w:pPr>
+    </w:p>
+    <w:p>
+      <w:pPr>
+        <w:rPr>
+          <w:rFonts w:ascii="Courier New" w:hAnsi="Courier New" w:cs="Courier New"/>
+        </w:rPr>
+      </w:pPr>
+      <w:r>
+        <w:rPr>
+          <w:rFonts w:ascii="Courier New" w:hAnsi="Courier New" w:cs="Courier New"/>
+          <w:b/>
+          <w:bCs/>
+        </w:rPr>
+        <w:t>Final Answer:</w:t>
+      </w:r>
+      <w:r>
+        <w:rPr>
+          <w:rFonts w:ascii="Courier New" w:hAnsi="Courier New" w:cs="Courier New"/>
+        </w:rPr>
+        <w:br/>
+        <w:t>In the specified months for asset number 23230, the number of work orders was as follows: - June 2023: 7 work orders - July 2023: 6 work orders - August 2023: 9 work orders If you need more information or further assistance, feel free to ask!</w:t>
+      </w:r>
+    </w:p>
+    <w:p>
+      <w:pPr>
+        <w:rPr>
+          <w:rFonts w:ascii="Courier New" w:hAnsi="Courier New" w:cs="Courier New"/>
+        </w:rPr>
+      </w:pPr>
+    </w:p>
+    <w:p>
+      <w:pPr>
+        <w:rPr>
+          <w:rFonts w:ascii="Courier New" w:hAnsi="Courier New" w:cs="Courier New"/>
+        </w:rPr>
+      </w:pPr>
+      <w:r>
+        <w:rPr>
+          <w:rFonts w:ascii="Courier New" w:hAnsi="Courier New" w:cs="Courier New"/>
+        </w:rPr>
+        <w:t>No chart!! Because look at the tool message</w:t>
+      </w:r>
+    </w:p>
+    <w:p>
+      <w:pPr>
+        <w:rPr>
+          <w:rFonts w:ascii="Courier New" w:hAnsi="Courier New" w:cs="Courier New"/>
+        </w:rPr>
+      </w:pPr>
+    </w:p>
+    <w:p>
+      <w:pPr>
+        <w:rPr>
+          <w:rFonts w:ascii="Courier New" w:hAnsi="Courier New" w:cs="Courier New"/>
+        </w:rPr>
+      </w:pPr>
+      <w:r>
+        <w:rPr>
+          <w:rFonts w:ascii="Courier New" w:hAnsi="Courier New" w:cs="Courier New"/>
+          <w:b/>
+          <w:bCs/>
+        </w:rPr>
+        <w:t>Tool Message:</w:t>
+      </w:r>
+      <w:r>
+        <w:rPr>
+          <w:rFonts w:ascii="Courier New" w:hAnsi="Courier New" w:cs="Courier New"/>
+        </w:rPr>
+        <w:br/>
+        <w:t>[(7, 6), (6, 7), (9, 8), (2, 9)]</w:t>
+      </w:r>
+      <w:r>
+        <w:rPr>
+          <w:rFonts w:ascii="Courier New" w:hAnsi="Courier New" w:cs="Courier New"/>
+        </w:rPr>
+        <w:br/>
+      </w:r>
+      <w:r>
+        <w:rPr>
+          <w:rFonts w:ascii="Courier New" w:hAnsi="Courier New" w:cs="Courier New"/>
+        </w:rPr>
+        <w:br/>
+      </w:r>
+      <w:r>
+        <w:rPr>
+          <w:rFonts w:ascii="Courier New" w:hAnsi="Courier New" w:cs="Courier New"/>
+          <w:b/>
+          <w:bCs/>
+        </w:rPr>
+        <w:t>Tool Message:</w:t>
+      </w:r>
+      <w:r>
+        <w:rPr>
+          <w:rFonts w:ascii="Courier New" w:hAnsi="Courier New" w:cs="Courier New"/>
+        </w:rPr>
+        <w:br/>
+        <w:t>In the specified months for asset number 23230, the number of work orders was as follows: - June 2023: 7 work orders - July 2023: 6 work orders - August 2023: 9 work orders If you need more information or further assistance, feel free to ask!</w:t>
+      </w:r>
+    </w:p>
+    <w:p>
+      <w:pPr>
+        <w:rPr>
+          <w:rFonts w:ascii="Courier New" w:hAnsi="Courier New" w:cs="Courier New"/>
+        </w:rPr>
+      </w:pPr>
+    </w:p>
+    <w:p>
+      <w:pPr>
+        <w:rPr>
+          <w:rFonts w:ascii="Courier New" w:hAnsi="Courier New" w:cs="Courier New"/>
+        </w:rPr>
+      </w:pPr>
+      <w:r>
+        <w:rPr>
+          <w:rFonts w:ascii="Courier New" w:hAnsi="Courier New" w:cs="Courier New"/>
+        </w:rPr>
+        <w:t>No years</w:t>
+      </w:r>
+    </w:p>
+    <w:p>
+      <w:pPr>
+        <w:rPr>
+          <w:rFonts w:ascii="Courier New" w:hAnsi="Courier New" w:cs="Courier New"/>
+        </w:rPr>
+      </w:pPr>
+    </w:p>
+    <w:p>
+      <w:pPr>
+        <w:rPr>
+          <w:rFonts w:ascii="Courier New" w:hAnsi="Courier New" w:cs="Courier New"/>
+        </w:rPr>
+      </w:pPr>
+    </w:p>
+    <w:p>
+      <w:pPr>
+        <w:rPr>
+          <w:rFonts w:ascii="Courier New" w:hAnsi="Courier New" w:cs="Courier New"/>
+        </w:rPr>
+      </w:pPr>
+      <w:r>
+        <w:rPr>
+          <w:noProof/>
+        </w:rPr>
+        <w:lastRenderedPageBreak/>
+        <w:drawing>
+          <wp:inline distT="0" distB="0" distL="0" distR="0" wp14:anchorId="6C7F41E5" wp14:editId="7AC02130">
+            <wp:extent cx="5731510" cy="4742815"/>
+            <wp:effectExtent l="0" t="0" r="2540" b="635"/>
+            <wp:docPr id="1267330434" name="Picture 1" descr="A screenshot of a computer screen&#10;&#10;AI-generated content may be incorrect."/>
+            <wp:cNvGraphicFramePr>
+              <a:graphicFrameLocks xmlns:a="http://schemas.openxmlformats.org/drawingml/2006/main" noChangeAspect="1"/>
+            </wp:cNvGraphicFramePr>
+            <a:graphic xmlns:a="http://schemas.openxmlformats.org/drawingml/2006/main">
+              <a:graphicData uri="http://schemas.openxmlformats.org/drawingml/2006/picture">
+                <pic:pic xmlns:pic="http://schemas.openxmlformats.org/drawingml/2006/picture">
+                  <pic:nvPicPr>
+                    <pic:cNvPr id="1267330434" name="Picture 1" descr="A screenshot of a computer screen&#10;&#10;AI-generated content may be incorrect."/>
+                    <pic:cNvPicPr/>
+                  </pic:nvPicPr>
+                  <pic:blipFill>
+                    <a:blip r:embed="rId14"/>
+                    <a:stretch>
+                      <a:fillRect/>
+                    </a:stretch>
+                  </pic:blipFill>
+                  <pic:spPr>
+                    <a:xfrm>
+                      <a:off x="0" y="0"/>
+                      <a:ext cx="5731510" cy="4742815"/>
+                    </a:xfrm>
+                    <a:prstGeom prst="rect">
+                      <a:avLst/>
+                    </a:prstGeom>
+                  </pic:spPr>
+                </pic:pic>
+              </a:graphicData>
+            </a:graphic>
+          </wp:inline>
+        </w:drawing>
+      </w:r>
+    </w:p>
+    <w:p>
+      <w:pPr>
+        <w:rPr>
+          <w:rFonts w:ascii="Courier New" w:hAnsi="Courier New" w:cs="Courier New"/>
+        </w:rPr>
+      </w:pPr>
+    </w:p>
+    <w:p>
+      <w:pPr>
+        <w:rPr>
+          <w:rFonts w:ascii="Courier New" w:hAnsi="Courier New" w:cs="Courier New"/>
+        </w:rPr>
+      </w:pPr>
+    </w:p>
+    <w:p>
+      <w:pPr>
+        <w:rPr>
+          <w:rFonts w:ascii="Courier New" w:hAnsi="Courier New" w:cs="Courier New"/>
+        </w:rPr>
+      </w:pPr>
+    </w:p>
+    <w:p>
+      <w:pPr>
+        <w:rPr>
+          <w:rFonts w:ascii="Consolas" w:hAnsi="Consolas"/>
+        </w:rPr>
+      </w:pPr>
+      <w:r>
+        <w:rPr>
+          <w:rFonts w:ascii="Consolas" w:hAnsi="Consolas"/>
+        </w:rPr>
+        <w:t>on a monthly basis, how many work orders were there in 2022, 2023 and 2024</w:t>
+      </w:r>
+    </w:p>
+    <w:p>
+      <w:pPr>
+        <w:rPr>
+          <w:rFonts w:ascii="Courier New" w:hAnsi="Courier New" w:cs="Courier New"/>
+        </w:rPr>
+      </w:pPr>
+    </w:p>
+    <w:p>
+      <w:pPr>
+        <w:rPr>
+          <w:rFonts w:ascii="Courier New" w:hAnsi="Courier New" w:cs="Courier New"/>
+        </w:rPr>
+      </w:pPr>
+    </w:p>
+    <w:p>
+      <w:pPr>
+        <w:rPr>
+          <w:rFonts w:ascii="Courier New" w:hAnsi="Courier New" w:cs="Courier New"/>
+        </w:rPr>
+      </w:pPr>
+    </w:p>
+    <w:p>
+      <w:pPr>
+        <w:rPr>
+          <w:rFonts w:ascii="Courier New" w:hAnsi="Courier New" w:cs="Courier New"/>
+        </w:rPr>
+      </w:pPr>
+      <w:r>
+        <w:rPr>
+          <w:noProof/>
+        </w:rPr>
+        <w:lastRenderedPageBreak/>
+        <w:drawing>
+          <wp:inline distT="0" distB="0" distL="0" distR="0" wp14:anchorId="0A2D58C9" wp14:editId="51ED3158">
+            <wp:extent cx="5731510" cy="5281930"/>
+            <wp:effectExtent l="0" t="0" r="2540" b="0"/>
+            <wp:docPr id="1612983263" name="Picture 1" descr="A screenshot of a graph&#10;&#10;AI-generated content may be incorrect."/>
+            <wp:cNvGraphicFramePr>
+              <a:graphicFrameLocks xmlns:a="http://schemas.openxmlformats.org/drawingml/2006/main" noChangeAspect="1"/>
+            </wp:cNvGraphicFramePr>
+            <a:graphic xmlns:a="http://schemas.openxmlformats.org/drawingml/2006/main">
+              <a:graphicData uri="http://schemas.openxmlformats.org/drawingml/2006/picture">
+                <pic:pic xmlns:pic="http://schemas.openxmlformats.org/drawingml/2006/picture">
+                  <pic:nvPicPr>
+                    <pic:cNvPr id="1612983263" name="Picture 1" descr="A screenshot of a graph&#10;&#10;AI-generated content may be incorrect."/>
+                    <pic:cNvPicPr/>
+                  </pic:nvPicPr>
+                  <pic:blipFill>
+                    <a:blip r:embed="rId15"/>
+                    <a:stretch>
+                      <a:fillRect/>
+                    </a:stretch>
+                  </pic:blipFill>
+                  <pic:spPr>
+                    <a:xfrm>
+                      <a:off x="0" y="0"/>
+                      <a:ext cx="5731510" cy="5281930"/>
+                    </a:xfrm>
+                    <a:prstGeom prst="rect">
+                      <a:avLst/>
+                    </a:prstGeom>
+                  </pic:spPr>
+                </pic:pic>
+              </a:graphicData>
+            </a:graphic>
+          </wp:inline>
+        </w:drawing>
+      </w:r>
+    </w:p>
+    <w:p>
+      <w:pPr>
+        <w:rPr>
+          <w:rFonts w:ascii="Courier New" w:hAnsi="Courier New" w:cs="Courier New"/>
+        </w:rPr>
+      </w:pPr>
+    </w:p>
+    <w:p>
+      <w:pPr>
+        <w:rPr>
+          <w:rFonts w:ascii="Courier New" w:hAnsi="Courier New" w:cs="Courier New"/>
+        </w:rPr>
+      </w:pPr>
+    </w:p>
+    <w:p>
+      <w:pPr>
+        <w:rPr>
+          <w:rFonts w:ascii="Courier New" w:hAnsi="Courier New" w:cs="Courier New"/>
+        </w:rPr>
+      </w:pPr>
+    </w:p>
+    <w:p>
+      <w:pPr>
+        <w:rPr>
+          <w:rFonts w:ascii="Courier New" w:hAnsi="Courier New" w:cs="Courier New"/>
+        </w:rPr>
+      </w:pPr>
+      <w:r>
+        <w:rPr>
+          <w:rFonts w:ascii="Courier New" w:hAnsi="Courier New" w:cs="Courier New"/>
+        </w:rPr>
+        <w:t>for June 2023, how many work orders were there for asset number 23230 and asset number 23257?</w:t>
+      </w:r>
+    </w:p>
+    <w:p>
+      <w:pPr>
+        <w:rPr>
+          <w:rFonts w:ascii="Courier New" w:hAnsi="Courier New" w:cs="Courier New"/>
+        </w:rPr>
+      </w:pPr>
+    </w:p>
+    <w:p>
+      <w:pPr>
+        <w:rPr>
+          <w:rFonts w:ascii="Courier New" w:hAnsi="Courier New" w:cs="Courier New"/>
+        </w:rPr>
+      </w:pPr>
+      <w:r>
+        <w:rPr>
+          <w:noProof/>
+        </w:rPr>
+        <w:lastRenderedPageBreak/>
+        <w:drawing>
+          <wp:inline distT="0" distB="0" distL="0" distR="0" wp14:anchorId="4864A9A2" wp14:editId="47468DCC">
+            <wp:extent cx="5731510" cy="4093845"/>
+            <wp:effectExtent l="0" t="0" r="2540" b="1905"/>
+            <wp:docPr id="1046534860" name="Picture 1" descr="A screenshot of a computer&#10;&#10;AI-generated content may be incorrect."/>
+            <wp:cNvGraphicFramePr>
+              <a:graphicFrameLocks xmlns:a="http://schemas.openxmlformats.org/drawingml/2006/main" noChangeAspect="1"/>
+            </wp:cNvGraphicFramePr>
+            <a:graphic xmlns:a="http://schemas.openxmlformats.org/drawingml/2006/main">
+              <a:graphicData uri="http://schemas.openxmlformats.org/drawingml/2006/picture">
+                <pic:pic xmlns:pic="http://schemas.openxmlformats.org/drawingml/2006/picture">
+                  <pic:nvPicPr>
+                    <pic:cNvPr id="1046534860" name="Picture 1" descr="A screenshot of a computer&#10;&#10;AI-generated content may be incorrect."/>
+                    <pic:cNvPicPr/>
+                  </pic:nvPicPr>
+                  <pic:blipFill>
+                    <a:blip r:embed="rId16"/>
+                    <a:stretch>
+                      <a:fillRect/>
+                    </a:stretch>
+                  </pic:blipFill>
+                  <pic:spPr>
+                    <a:xfrm>
+                      <a:off x="0" y="0"/>
+                      <a:ext cx="5731510" cy="4093845"/>
+                    </a:xfrm>
+                    <a:prstGeom prst="rect">
+                      <a:avLst/>
+                    </a:prstGeom>
+                  </pic:spPr>
+                </pic:pic>
+              </a:graphicData>
+            </a:graphic>
+          </wp:inline>
+        </w:drawing>
+      </w:r>
+    </w:p>
+    <w:p>
+      <w:pPr>
+        <w:rPr>
+          <w:rFonts w:ascii="Courier New" w:hAnsi="Courier New" w:cs="Courier New"/>
+        </w:rPr>
+      </w:pPr>
+    </w:p>
+    <w:p>
+      <w:pPr>
+        <w:rPr>
+          <w:rFonts w:ascii="Courier New" w:hAnsi="Courier New" w:cs="Courier New"/>
+        </w:rPr>
+      </w:pPr>
+      <w:r>
+        <w:rPr>
+          <w:rFonts w:ascii="Courier New" w:hAnsi="Courier New" w:cs="Courier New"/>
+        </w:rPr>
+        <w:t>as two distinct values, for June 2023, how many work orders were there for asset number 23230 and asset number 23257?</w:t>
+      </w:r>
+    </w:p>
+    <w:p>
+      <w:pPr>
+        <w:rPr>
+          <w:rFonts w:ascii="Courier New" w:hAnsi="Courier New" w:cs="Courier New"/>
+        </w:rPr>
+      </w:pPr>
+      <w:r>
+        <w:rPr>
+          <w:rFonts w:ascii="Courier New" w:hAnsi="Courier New" w:cs="Courier New"/>
+          <w:b/>
+          <w:bCs/>
+        </w:rPr>
+        <w:t>Tool Message:</w:t>
+      </w:r>
+      <w:r>
+        <w:rPr>
+          <w:rFonts w:ascii="Courier New" w:hAnsi="Courier New" w:cs="Courier New"/>
+        </w:rPr>
+        <w:br/>
+        <w:t>```sql SELECT COUNT(*) AS work_order_count, asset_id FROM src.vw_Maximo_WorkOrders WHERE asset_id IN ('23230', '23257') AND MONTH(schedstart) = 6 AND YEAR(schedstart) = 2023 GROUP BY asset_id; ```</w:t>
+      </w:r>
+      <w:r>
+        <w:rPr>
+          <w:rFonts w:ascii="Courier New" w:hAnsi="Courier New" w:cs="Courier New"/>
+        </w:rPr>
+        <w:br/>
+      </w:r>
+      <w:r>
+        <w:rPr>
+          <w:rFonts w:ascii="Courier New" w:hAnsi="Courier New" w:cs="Courier New"/>
+        </w:rPr>
+        <w:br/>
+      </w:r>
+      <w:r>
+        <w:rPr>
+          <w:rFonts w:ascii="Courier New" w:hAnsi="Courier New" w:cs="Courier New"/>
+          <w:b/>
+          <w:bCs/>
+        </w:rPr>
+        <w:t>Tool Message:</w:t>
+      </w:r>
+      <w:r>
+        <w:rPr>
+          <w:rFonts w:ascii="Courier New" w:hAnsi="Courier New" w:cs="Courier New"/>
+        </w:rPr>
+        <w:br/>
+      </w:r>
+      <w:r>
+        <w:rPr>
+          <w:rFonts w:ascii="Courier New" w:hAnsi="Courier New" w:cs="Courier New"/>
+        </w:rPr>
+        <w:br/>
+      </w:r>
+      <w:r>
+        <w:rPr>
+          <w:rFonts w:ascii="Courier New" w:hAnsi="Courier New" w:cs="Courier New"/>
+        </w:rPr>
+        <w:br/>
+      </w:r>
+      <w:r>
+        <w:rPr>
+          <w:rFonts w:ascii="Courier New" w:hAnsi="Courier New" w:cs="Courier New"/>
+          <w:b/>
+          <w:bCs/>
+        </w:rPr>
+        <w:t>Tool Message:</w:t>
+      </w:r>
+      <w:r>
+        <w:rPr>
+          <w:rFonts w:ascii="Courier New" w:hAnsi="Courier New" w:cs="Courier New"/>
+        </w:rPr>
+        <w:br/>
+        <w:t>[(6, '23230'), (5, '23257')]</w:t>
+      </w:r>
+      <w:r>
+        <w:rPr>
+          <w:rFonts w:ascii="Courier New" w:hAnsi="Courier New" w:cs="Courier New"/>
+        </w:rPr>
+        <w:br/>
+      </w:r>
+      <w:r>
+        <w:rPr>
+          <w:rFonts w:ascii="Courier New" w:hAnsi="Courier New" w:cs="Courier New"/>
+        </w:rPr>
+        <w:br/>
+      </w:r>
+      <w:r>
+        <w:rPr>
+          <w:rFonts w:ascii="Courier New" w:hAnsi="Courier New" w:cs="Courier New"/>
+          <w:b/>
+          <w:bCs/>
+        </w:rPr>
+        <w:t>Tool Message:</w:t>
+      </w:r>
+      <w:r>
+        <w:rPr>
+          <w:rFonts w:ascii="Courier New" w:hAnsi="Courier New" w:cs="Courier New"/>
+        </w:rPr>
+        <w:br/>
+        <w:t>In June 2023, there were 6 work orders for asset number 23230 and 5 work orders for asset number 23257.</w:t>
+      </w:r>
+      <w:r>
+        <w:rPr>
+          <w:rFonts w:ascii="Courier New" w:hAnsi="Courier New" w:cs="Courier New"/>
+        </w:rPr>
+        <w:br/>
+      </w:r>
+    </w:p>
+    <w:p>
+      <w:pPr>
+        <w:rPr>
+          <w:rFonts w:ascii="Courier New" w:hAnsi="Courier New" w:cs="Courier New"/>
+        </w:rPr>
+      </w:pPr>
+      <w:r>
+        <w:rPr>
+          <w:rFonts w:ascii="Courier New" w:hAnsi="Courier New" w:cs="Courier New"/>
+        </w:rPr>
+        <w:pict w14:anchorId="43DEA931">
+          <v:rect id="_x0000_i1043" style="width:0;height:1.5pt" o:hralign="center" o:hrstd="t" o:hrnoshade="t" o:hr="t" fillcolor="black" stroked="f"/>
+        </w:pict>
+      </w:r>
+    </w:p>
+    <w:p>
+      <w:pPr>
+        <w:rPr>
+          <w:rFonts w:ascii="Courier New" w:hAnsi="Courier New" w:cs="Courier New"/>
+        </w:rPr>
+      </w:pPr>
+      <w:r>
+        <w:rPr>
+          <w:rFonts w:ascii="Courier New" w:hAnsi="Courier New" w:cs="Courier New"/>
+          <w:b/>
+          <w:bCs/>
+        </w:rPr>
+        <w:t>Final Answer:</w:t>
+      </w:r>
+      <w:r>
+        <w:rPr>
+          <w:rFonts w:ascii="Courier New" w:hAnsi="Courier New" w:cs="Courier New"/>
+        </w:rPr>
+        <w:br/>
+        <w:t>In June 2023, there were 6 work orders for asset number 23230 and 5 work orders for asset number 23257.</w:t>
+      </w:r>
+    </w:p>
+    <w:p>
+      <w:pPr>
+        <w:rPr>
+          <w:rFonts w:ascii="Courier New" w:hAnsi="Courier New" w:cs="Courier New"/>
+        </w:rPr>
+      </w:pPr>
+    </w:p>
+    <w:p>
+      <w:pPr>
+        <w:rPr>
+          <w:rFonts w:ascii="Courier New" w:hAnsi="Courier New" w:cs="Courier New"/>
+        </w:rPr>
+      </w:pPr>
+    </w:p>
+    <w:p>
+      <w:pPr>
+        <w:rPr>
+          <w:rFonts w:ascii="Courier New" w:hAnsi="Courier New" w:cs="Courier New"/>
+        </w:rPr>
+      </w:pPr>
+      <w:r>
+        <w:rPr>
+          <w:rFonts w:ascii="Courier New" w:hAnsi="Courier New" w:cs="Courier New"/>
+        </w:rPr>
+        <w:t>No charting for this</w:t>
+      </w:r>
+    </w:p>
+    <w:p>
+      <w:pPr>
+        <w:rPr>
+          <w:rFonts w:ascii="Courier New" w:hAnsi="Courier New" w:cs="Courier New"/>
+        </w:rPr>
+      </w:pPr>
+    </w:p>
+    <w:p>
+      <w:pPr>
+        <w:rPr>
+          <w:rFonts w:ascii="Courier New" w:hAnsi="Courier New" w:cs="Courier New"/>
+        </w:rPr>
+      </w:pPr>
+      <w:r>
+        <w:rPr>
+          <w:noProof/>
+        </w:rPr>
+        <w:drawing>
+          <wp:inline distT="0" distB="0" distL="0" distR="0" wp14:anchorId="15C2E399" wp14:editId="140806F5">
+            <wp:extent cx="5731510" cy="4806950"/>
+            <wp:effectExtent l="0" t="0" r="2540" b="0"/>
+            <wp:docPr id="1045215329" name="Picture 1" descr="A screenshot of a computer&#10;&#10;AI-generated content may be incorrect."/>
+            <wp:cNvGraphicFramePr>
+              <a:graphicFrameLocks xmlns:a="http://schemas.openxmlformats.org/drawingml/2006/main" noChangeAspect="1"/>
+            </wp:cNvGraphicFramePr>
+            <a:graphic xmlns:a="http://schemas.openxmlformats.org/drawingml/2006/main">
+              <a:graphicData uri="http://schemas.openxmlformats.org/drawingml/2006/picture">
+                <pic:pic xmlns:pic="http://schemas.openxmlformats.org/drawingml/2006/picture">
+                  <pic:nvPicPr>
+                    <pic:cNvPr id="1045215329" name="Picture 1" descr="A screenshot of a computer&#10;&#10;AI-generated content may be incorrect."/>
+                    <pic:cNvPicPr/>
+                  </pic:nvPicPr>
+                  <pic:blipFill>
+                    <a:blip r:embed="rId17"/>
+                    <a:stretch>
+                      <a:fillRect/>
+                    </a:stretch>
+                  </pic:blipFill>
+                  <pic:spPr>
+                    <a:xfrm>
+                      <a:off x="0" y="0"/>
+                      <a:ext cx="5731510" cy="4806950"/>
+                    </a:xfrm>
+                    <a:prstGeom prst="rect">
+                      <a:avLst/>
+                    </a:prstGeom>
+                  </pic:spPr>
+                </pic:pic>
+              </a:graphicData>
+            </a:graphic>
+          </wp:inline>
+        </w:drawing>
+      </w:r>
+    </w:p>
+    <w:p>
+      <w:pPr>
+        <w:rPr>
+          <w:rFonts w:ascii="Courier New" w:hAnsi="Courier New" w:cs="Courier New"/>
+        </w:rPr>
+      </w:pPr>
+    </w:p>
+    <w:p>
+      <w:pPr>
+        <w:rPr>
+          <w:rFonts w:ascii="Courier New" w:hAnsi="Courier New" w:cs="Courier New"/>
+        </w:rPr>
+      </w:pPr>
+      <w:r>
+        <w:rPr>
+          <w:rFonts w:ascii="Courier New" w:hAnsi="Courier New" w:cs="Courier New"/>
+        </w:rPr>
+        <w:t xml:space="preserve">as </w:t>
+      </w:r>
+      <w:r>
+        <w:rPr>
+          <w:rFonts w:ascii="Courier New" w:hAnsi="Courier New" w:cs="Courier New"/>
+        </w:rPr>
+        <w:t xml:space="preserve">three </w:t>
+      </w:r>
+      <w:r>
+        <w:rPr>
+          <w:rFonts w:ascii="Courier New" w:hAnsi="Courier New" w:cs="Courier New"/>
+        </w:rPr>
+        <w:t>distinct values, for June 2023, how many work orders were there for asset number 23230</w:t>
+      </w:r>
+      <w:r>
+        <w:rPr>
+          <w:rFonts w:ascii="Courier New" w:hAnsi="Courier New" w:cs="Courier New"/>
+        </w:rPr>
+        <w:t xml:space="preserve">, </w:t>
+      </w:r>
+      <w:r>
+        <w:rPr>
+          <w:rFonts w:ascii="Courier New" w:hAnsi="Courier New" w:cs="Courier New"/>
+        </w:rPr>
+        <w:t xml:space="preserve">asset number </w:t>
+      </w:r>
+      <w:r>
+        <w:rPr>
+          <w:rFonts w:ascii="Courier New" w:hAnsi="Courier New" w:cs="Courier New"/>
+        </w:rPr>
+        <w:t>23242</w:t>
+      </w:r>
+      <w:r>
+        <w:rPr>
+          <w:rFonts w:ascii="Courier New" w:hAnsi="Courier New" w:cs="Courier New"/>
+        </w:rPr>
+        <w:t xml:space="preserve"> </w:t>
+      </w:r>
+      <w:r>
+        <w:rPr>
+          <w:rFonts w:ascii="Courier New" w:hAnsi="Courier New" w:cs="Courier New"/>
+        </w:rPr>
+        <w:t>and asset number 23257?</w:t>
+      </w:r>
+    </w:p>
+    <w:p>
+      <w:pPr>
+        <w:rPr>
+          <w:rFonts w:ascii="Courier New" w:hAnsi="Courier New" w:cs="Courier New"/>
+        </w:rPr>
+      </w:pPr>
+    </w:p>
+    <w:p>
+      <w:pPr>
+        <w:rPr>
+          <w:rFonts w:ascii="Courier New" w:hAnsi="Courier New" w:cs="Courier New"/>
+        </w:rPr>
+      </w:pPr>
+      <w:r>
+        <w:rPr>
+          <w:noProof/>
+        </w:rPr>
+        <w:lastRenderedPageBreak/>
+        <w:drawing>
+          <wp:inline distT="0" distB="0" distL="0" distR="0" wp14:anchorId="491221D7" wp14:editId="38B11F85">
+            <wp:extent cx="5731510" cy="6273800"/>
+            <wp:effectExtent l="0" t="0" r="2540" b="0"/>
+            <wp:docPr id="475167534" name="Picture 1" descr="A screenshot of a computer&#10;&#10;AI-generated content may be incorrect."/>
+            <wp:cNvGraphicFramePr>
+              <a:graphicFrameLocks xmlns:a="http://schemas.openxmlformats.org/drawingml/2006/main" noChangeAspect="1"/>
+            </wp:cNvGraphicFramePr>
+            <a:graphic xmlns:a="http://schemas.openxmlformats.org/drawingml/2006/main">
+              <a:graphicData uri="http://schemas.openxmlformats.org/drawingml/2006/picture">
+                <pic:pic xmlns:pic="http://schemas.openxmlformats.org/drawingml/2006/picture">
+                  <pic:nvPicPr>
+                    <pic:cNvPr id="475167534" name="Picture 1" descr="A screenshot of a computer&#10;&#10;AI-generated content may be incorrect."/>
+                    <pic:cNvPicPr/>
+                  </pic:nvPicPr>
+                  <pic:blipFill>
+                    <a:blip r:embed="rId18"/>
+                    <a:stretch>
+                      <a:fillRect/>
+                    </a:stretch>
+                  </pic:blipFill>
+                  <pic:spPr>
+                    <a:xfrm>
+                      <a:off x="0" y="0"/>
+                      <a:ext cx="5731510" cy="6273800"/>
+                    </a:xfrm>
+                    <a:prstGeom prst="rect">
+                      <a:avLst/>
+                    </a:prstGeom>
+                  </pic:spPr>
+                </pic:pic>
+              </a:graphicData>
+            </a:graphic>
+          </wp:inline>
+        </w:drawing>
+      </w:r>
+    </w:p>
+    <w:p>
+      <w:pPr>
+        <w:rPr>
+          <w:rFonts w:ascii="Courier New" w:hAnsi="Courier New" w:cs="Courier New"/>
+        </w:rPr>
+      </w:pPr>
+    </w:p>
+    <w:p>
+      <w:pPr>
+        <w:rPr>
+          <w:rFonts w:ascii="Courier New" w:hAnsi="Courier New" w:cs="Courier New"/>
+        </w:rPr>
+      </w:pPr>
+    </w:p>
+    <w:p>
+      <w:pPr>
+        <w:rPr>
+          <w:rFonts w:ascii="Courier New" w:hAnsi="Courier New" w:cs="Courier New"/>
+        </w:rPr>
+      </w:pPr>
+      <w:r>
+        <w:rPr>
+          <w:rFonts w:ascii="Courier New" w:hAnsi="Courier New" w:cs="Courier New"/>
+          <w:highlight w:val="yellow"/>
+        </w:rPr>
+        <w:t>Wrong – 23257 should have 12</w:t>
+      </w:r>
+    </w:p>
+    <w:p>
+      <w:pPr>
+        <w:rPr>
+          <w:rFonts w:ascii="Courier New" w:hAnsi="Courier New" w:cs="Courier New"/>
+        </w:rPr>
+      </w:pPr>
+    </w:p>
+    <w:p>
+      <w:pPr>
+        <w:rPr>
+          <w:rFonts w:ascii="Courier New" w:hAnsi="Courier New" w:cs="Courier New"/>
+        </w:rPr>
+      </w:pPr>
+      <w:r>
+        <w:rPr>
+          <w:noProof/>
+        </w:rPr>
+        <w:lastRenderedPageBreak/>
+        <w:drawing>
+          <wp:inline distT="0" distB="0" distL="0" distR="0" wp14:anchorId="59944D64" wp14:editId="0AA927B6">
+            <wp:extent cx="5731510" cy="5246370"/>
+            <wp:effectExtent l="0" t="0" r="2540" b="0"/>
+            <wp:docPr id="1074660917" name="Picture 1" descr="A screenshot of a graph&#10;&#10;AI-generated content may be incorrect."/>
+            <wp:cNvGraphicFramePr>
+              <a:graphicFrameLocks xmlns:a="http://schemas.openxmlformats.org/drawingml/2006/main" noChangeAspect="1"/>
+            </wp:cNvGraphicFramePr>
+            <a:graphic xmlns:a="http://schemas.openxmlformats.org/drawingml/2006/main">
+              <a:graphicData uri="http://schemas.openxmlformats.org/drawingml/2006/picture">
+                <pic:pic xmlns:pic="http://schemas.openxmlformats.org/drawingml/2006/picture">
+                  <pic:nvPicPr>
+                    <pic:cNvPr id="1074660917" name="Picture 1" descr="A screenshot of a graph&#10;&#10;AI-generated content may be incorrect."/>
+                    <pic:cNvPicPr/>
+                  </pic:nvPicPr>
+                  <pic:blipFill>
+                    <a:blip r:embed="rId19"/>
+                    <a:stretch>
+                      <a:fillRect/>
+                    </a:stretch>
+                  </pic:blipFill>
+                  <pic:spPr>
+                    <a:xfrm>
+                      <a:off x="0" y="0"/>
+                      <a:ext cx="5731510" cy="5246370"/>
+                    </a:xfrm>
+                    <a:prstGeom prst="rect">
+                      <a:avLst/>
+                    </a:prstGeom>
+                  </pic:spPr>
+                </pic:pic>
+              </a:graphicData>
+            </a:graphic>
+          </wp:inline>
+        </w:drawing>
+      </w:r>
+    </w:p>
+    <w:p>
+      <w:pPr>
+        <w:rPr>
+          <w:rFonts w:ascii="Courier New" w:hAnsi="Courier New" w:cs="Courier New"/>
+        </w:rPr>
+      </w:pPr>
+    </w:p>
+    <w:p>
+      <w:pPr>
+        <w:rPr>
+          <w:rFonts w:ascii="Courier New" w:hAnsi="Courier New" w:cs="Courier New"/>
+        </w:rPr>
+      </w:pPr>
+    </w:p>
+    <w:p>
+      <w:pPr>
+        <w:rPr>
+          <w:rFonts w:ascii="Courier New" w:hAnsi="Courier New" w:cs="Courier New"/>
+        </w:rPr>
+      </w:pPr>
+      <w:r>
+        <w:rPr>
+          <w:rFonts w:ascii="Courier New" w:hAnsi="Courier New" w:cs="Courier New"/>
+        </w:rPr>
+        <w:t xml:space="preserve">git </w:t>
+      </w:r>
+      <w:r>
+        <w:rPr>
+          <w:rFonts w:ascii="Courier New" w:hAnsi="Courier New" w:cs="Courier New"/>
+        </w:rPr>
+        <w:t>add .</w:t>
+      </w:r>
+    </w:p>
+    <w:p>
+      <w:pPr>
+        <w:rPr>
+          <w:rFonts w:ascii="Courier New" w:hAnsi="Courier New" w:cs="Courier New"/>
+        </w:rPr>
+      </w:pPr>
+      <w:r>
+        <w:rPr>
+          <w:rFonts w:ascii="Courier New" w:hAnsi="Courier New" w:cs="Courier New"/>
+        </w:rPr>
+        <w:t>git commit -m "</w:t>
+      </w:r>
+      <w:r>
+        <w:rPr>
+          <w:rFonts w:ascii="Courier New" w:hAnsi="Courier New" w:cs="Courier New"/>
+        </w:rPr>
+        <w:t>multi coloured bar charts</w:t>
+      </w:r>
+      <w:r>
+        <w:rPr>
+          <w:rFonts w:ascii="Courier New" w:hAnsi="Courier New" w:cs="Courier New"/>
+        </w:rPr>
+        <w:t>"</w:t>
+      </w:r>
+    </w:p>
+    <w:p>
+      <w:pPr>
+        <w:rPr>
+          <w:rFonts w:ascii="Courier New" w:hAnsi="Courier New" w:cs="Courier New"/>
+        </w:rPr>
+      </w:pPr>
+      <w:r>
+        <w:rPr>
+          <w:rFonts w:ascii="Courier New" w:hAnsi="Courier New" w:cs="Courier New"/>
+        </w:rPr>
+        <w:t>git status</w:t>
+      </w:r>
+    </w:p>
+    <w:p>
+      <w:pPr>
+        <w:rPr>
+          <w:rFonts w:ascii="Courier New" w:hAnsi="Courier New" w:cs="Courier New"/>
+        </w:rPr>
+      </w:pPr>
+      <w:r>
+        <w:rPr>
+          <w:rFonts w:ascii="Courier New" w:hAnsi="Courier New" w:cs="Courier New"/>
+        </w:rPr>
+        <w:t>git push -u origin main</w:t>
+      </w:r>
     </w:p>
     <w:p>
       <w:pPr>
@@ -1753,12 +3041,12 @@
       </w:pPr>
     </w:p>
     <w:sectPr>
-      <w:headerReference w:type="even" r:id="rId14"/>
-      <w:headerReference w:type="default" r:id="rId15"/>
-      <w:footerReference w:type="even" r:id="rId16"/>
-      <w:footerReference w:type="default" r:id="rId17"/>
-      <w:headerReference w:type="first" r:id="rId18"/>
-      <w:footerReference w:type="first" r:id="rId19"/>
+      <w:headerReference w:type="even" r:id="rId20"/>
+      <w:headerReference w:type="default" r:id="rId21"/>
+      <w:footerReference w:type="even" r:id="rId22"/>
+      <w:footerReference w:type="default" r:id="rId23"/>
+      <w:headerReference w:type="first" r:id="rId24"/>
+      <w:footerReference w:type="first" r:id="rId25"/>
       <w:pgSz w:w="11906" w:h="16838"/>
       <w:pgMar w:top="1440" w:right="1440" w:bottom="1440" w:left="1440" w:header="708" w:footer="708" w:gutter="0"/>
       <w:cols w:space="708"/>
@@ -2276,7 +3564,7 @@
   <w:style w:type="paragraph" w:default="1" w:styleId="Normal">
     <w:name w:val="Normal"/>
     <w:qFormat/>
-    <w:rsid w:val="00EB2F01"/>
+    <w:rsid w:val="00FE3B55"/>
   </w:style>
   <w:style w:type="paragraph" w:styleId="Heading1">
     <w:name w:val="heading 1"/>
@@ -2479,7 +3767,6 @@
   <w:style w:type="character" w:default="1" w:styleId="DefaultParagraphFont">
     <w:name w:val="Default Paragraph Font"/>
     <w:uiPriority w:val="1"/>
-    <w:semiHidden/>
     <w:unhideWhenUsed/>
   </w:style>
   <w:style w:type="table" w:default="1" w:styleId="TableNormal">
@@ -3170,7 +4457,7 @@
 </file>
 
 <file path=customXml/itemProps1.xml><?xml version="1.0" encoding="utf-8"?>
-<ds:datastoreItem xmlns:ds="http://schemas.openxmlformats.org/officeDocument/2006/customXml" ds:itemID="{240330F8-7B1A-4AE6-9D22-88F2A388D52A}">
+<ds:datastoreItem xmlns:ds="http://schemas.openxmlformats.org/officeDocument/2006/customXml" ds:itemID="{132F0A82-348D-4A55-805E-92914D78C6C1}">
   <ds:schemaRefs>
     <ds:schemaRef ds:uri="http://www.w3.org/2001/XMLSchema"/>
   </ds:schemaRefs>

</xml_diff>